<commit_message>
fix name of report
</commit_message>
<xml_diff>
--- a/Отчеты/dop2_IU922b_MarchenkoAI.docx
+++ b/Отчеты/dop2_IU922b_MarchenkoAI.docx
@@ -330,17 +330,16 @@
           <w:sz w:val="28"/>
           <w:szCs w:val="28"/>
         </w:rPr>
-        <w:t xml:space="preserve">«Базовые средства разработки для языка </w:t>
+        <w:t>«</w:t>
       </w:r>
       <w:r>
         <w:rPr>
           <w:b/>
-          <w:color w:val="000000"/>
-          <w:sz w:val="28"/>
-          <w:szCs w:val="28"/>
-          <w:lang w:val="en-US"/>
-        </w:rPr>
-        <w:t>Java</w:t>
+          <w:bCs/>
+          <w:sz w:val="28"/>
+          <w:szCs w:val="28"/>
+        </w:rPr>
+        <w:t>Полиморфизм на основе интерфейсов в языке Java</w:t>
       </w:r>
       <w:r>
         <w:rPr>
@@ -570,13 +569,23 @@
           <w:szCs w:val="28"/>
         </w:rPr>
       </w:pPr>
-      <w:r>
-        <w:rPr>
-          <w:color w:val="000000"/>
-          <w:sz w:val="28"/>
-          <w:szCs w:val="28"/>
-        </w:rPr>
-        <w:t>Посевин Д. П.</w:t>
+      <w:proofErr w:type="spellStart"/>
+      <w:r>
+        <w:rPr>
+          <w:color w:val="000000"/>
+          <w:sz w:val="28"/>
+          <w:szCs w:val="28"/>
+        </w:rPr>
+        <w:t>Посевин</w:t>
+      </w:r>
+      <w:proofErr w:type="spellEnd"/>
+      <w:r>
+        <w:rPr>
+          <w:color w:val="000000"/>
+          <w:sz w:val="28"/>
+          <w:szCs w:val="28"/>
+        </w:rPr>
+        <w:t xml:space="preserve"> Д. П.</w:t>
       </w:r>
     </w:p>
     <w:p/>

</xml_diff>